<commit_message>
Handling Multi_Output_Model with PyTorch docx file
</commit_message>
<xml_diff>
--- a/Pytorch_Intermediate_Intro_to_ML/Multi_Input_model.docx
+++ b/Pytorch_Intermediate_Intro_to_ML/Multi_Input_model.docx
@@ -100,6 +100,7 @@
       <w:r>
         <w:rPr>
           <w:rFonts w:ascii="Arial" w:eastAsia="Times New Roman" w:hAnsi="Arial" w:cs="Arial"/>
+          <w:noProof/>
           <w:color w:val="05192D"/>
           <w:kern w:val="0"/>
           <w:sz w:val="24"/>
@@ -107,429 +108,10 @@
           <w14:ligatures w14:val="none"/>
         </w:rPr>
         <w:drawing>
-          <wp:inline distT="0" distB="0" distL="0" distR="0" wp14:anchorId="02BD6480" wp14:editId="46649032">
+          <wp:inline distT="0" distB="0" distL="0" distR="0" wp14:anchorId="0AF3C3FB" wp14:editId="44B21C1F">
             <wp:extent cx="4290969" cy="2258260"/>
             <wp:effectExtent l="0" t="0" r="0" b="8890"/>
             <wp:docPr id="1" name="Picture 1"/>
-            <wp:cNvGraphicFramePr>
-              <a:graphicFrameLocks xmlns:a="http://schemas.openxmlformats.org/drawingml/2006/main" noChangeAspect="1"/>
-            </wp:cNvGraphicFramePr>
-            <a:graphic xmlns:a="http://schemas.openxmlformats.org/drawingml/2006/main">
-              <a:graphicData uri="http://schemas.openxmlformats.org/drawingml/2006/picture">
-                <pic:pic xmlns:pic="http://schemas.openxmlformats.org/drawingml/2006/picture">
-                  <pic:nvPicPr>
-                    <pic:cNvPr id="1" name=""/>
-                    <pic:cNvPicPr/>
-                  </pic:nvPicPr>
-                  <pic:blipFill>
-                    <a:blip r:embed="rId5"/>
-                    <a:stretch>
-                      <a:fillRect/>
-                    </a:stretch>
-                  </pic:blipFill>
-                  <pic:spPr>
-                    <a:xfrm>
-                      <a:off x="0" y="0"/>
-                      <a:ext cx="4304018" cy="2265128"/>
-                    </a:xfrm>
-                    <a:prstGeom prst="rect">
-                      <a:avLst/>
-                    </a:prstGeom>
-                  </pic:spPr>
-                </pic:pic>
-              </a:graphicData>
-            </a:graphic>
-          </wp:inline>
-        </w:drawing>
-      </w:r>
-    </w:p>
-    <w:p>
-      <w:pPr>
-        <w:spacing w:after="0" w:line="240" w:lineRule="auto"/>
-        <w:outlineLvl w:val="1"/>
-        <w:rPr>
-          <w:rFonts w:ascii="Arial" w:eastAsia="Times New Roman" w:hAnsi="Arial" w:cs="Arial"/>
-          <w:b/>
-          <w:bCs/>
-          <w:color w:val="05192D"/>
-          <w:kern w:val="0"/>
-          <w:sz w:val="24"/>
-          <w:szCs w:val="24"/>
-          <w14:ligatures w14:val="none"/>
-        </w:rPr>
-      </w:pPr>
-      <w:proofErr w:type="spellStart"/>
-      <w:r>
-        <w:rPr>
-          <w:rFonts w:ascii="Arial" w:eastAsia="Times New Roman" w:hAnsi="Arial" w:cs="Arial"/>
-          <w:b/>
-          <w:bCs/>
-          <w:color w:val="05192D"/>
-          <w:kern w:val="0"/>
-          <w:sz w:val="24"/>
-          <w:szCs w:val="24"/>
-          <w14:ligatures w14:val="none"/>
-        </w:rPr>
-        <w:t>Omniglot</w:t>
-      </w:r>
-      <w:proofErr w:type="spellEnd"/>
-      <w:r>
-        <w:rPr>
-          <w:rFonts w:ascii="Arial" w:eastAsia="Times New Roman" w:hAnsi="Arial" w:cs="Arial"/>
-          <w:b/>
-          <w:bCs/>
-          <w:color w:val="05192D"/>
-          <w:kern w:val="0"/>
-          <w:sz w:val="24"/>
-          <w:szCs w:val="24"/>
-          <w14:ligatures w14:val="none"/>
-        </w:rPr>
-        <w:t xml:space="preserve"> dataset</w:t>
-      </w:r>
-    </w:p>
-    <w:p>
-      <w:pPr>
-        <w:spacing w:after="0" w:line="240" w:lineRule="auto"/>
-        <w:rPr>
-          <w:rFonts w:ascii="Arial" w:eastAsia="Times New Roman" w:hAnsi="Arial" w:cs="Arial"/>
-          <w:color w:val="05192D"/>
-          <w:kern w:val="0"/>
-          <w:sz w:val="24"/>
-          <w:szCs w:val="24"/>
-          <w14:ligatures w14:val="none"/>
-        </w:rPr>
-      </w:pPr>
-      <w:r>
-        <w:rPr>
-          <w:rFonts w:ascii="Arial" w:eastAsia="Times New Roman" w:hAnsi="Arial" w:cs="Arial"/>
-          <w:color w:val="05192D"/>
-          <w:kern w:val="0"/>
-          <w:sz w:val="24"/>
-          <w:szCs w:val="24"/>
-          <w14:ligatures w14:val="none"/>
-        </w:rPr>
-        <w:t xml:space="preserve">Throughout the chapter, we will be using the </w:t>
-      </w:r>
-      <w:proofErr w:type="spellStart"/>
-      <w:r>
-        <w:rPr>
-          <w:rFonts w:ascii="Arial" w:eastAsia="Times New Roman" w:hAnsi="Arial" w:cs="Arial"/>
-          <w:color w:val="05192D"/>
-          <w:kern w:val="0"/>
-          <w:sz w:val="24"/>
-          <w:szCs w:val="24"/>
-          <w14:ligatures w14:val="none"/>
-        </w:rPr>
-        <w:t>Omniglot</w:t>
-      </w:r>
-      <w:proofErr w:type="spellEnd"/>
-      <w:r>
-        <w:rPr>
-          <w:rFonts w:ascii="Arial" w:eastAsia="Times New Roman" w:hAnsi="Arial" w:cs="Arial"/>
-          <w:color w:val="05192D"/>
-          <w:kern w:val="0"/>
-          <w:sz w:val="24"/>
-          <w:szCs w:val="24"/>
-          <w14:ligatures w14:val="none"/>
-        </w:rPr>
-        <w:t xml:space="preserve"> dataset, a collection of images of 964 different handwritten characters from 30 different alphabets.</w:t>
-      </w:r>
-    </w:p>
-    <w:p>
-      <w:pPr>
-        <w:numPr>
-          <w:ilvl w:val="0"/>
-          <w:numId w:val="1"/>
-        </w:numPr>
-        <w:spacing w:before="100" w:beforeAutospacing="1" w:after="100" w:afterAutospacing="1" w:line="240" w:lineRule="auto"/>
-        <w:rPr>
-          <w:rFonts w:ascii="Arial" w:eastAsia="Times New Roman" w:hAnsi="Arial" w:cs="Arial"/>
-          <w:color w:val="05192D"/>
-          <w:kern w:val="0"/>
-          <w:sz w:val="21"/>
-          <w:szCs w:val="21"/>
-          <w14:ligatures w14:val="none"/>
-        </w:rPr>
-      </w:pPr>
-      <w:r>
-        <w:rPr>
-          <w:rFonts w:ascii="Arial" w:eastAsia="Times New Roman" w:hAnsi="Arial" w:cs="Arial"/>
-          <w:color w:val="05192D"/>
-          <w:kern w:val="0"/>
-          <w:sz w:val="16"/>
-          <w:szCs w:val="16"/>
-          <w:vertAlign w:val="superscript"/>
-          <w14:ligatures w14:val="none"/>
-        </w:rPr>
-        <w:t>1</w:t>
-      </w:r>
-      <w:r>
-        <w:rPr>
-          <w:rFonts w:ascii="Arial" w:eastAsia="Times New Roman" w:hAnsi="Arial" w:cs="Arial"/>
-          <w:color w:val="05192D"/>
-          <w:kern w:val="0"/>
-          <w:sz w:val="21"/>
-          <w:szCs w:val="21"/>
-          <w14:ligatures w14:val="none"/>
-        </w:rPr>
-        <w:t xml:space="preserve"> Lake, B. M., </w:t>
-      </w:r>
-      <w:proofErr w:type="spellStart"/>
-      <w:r>
-        <w:rPr>
-          <w:rFonts w:ascii="Arial" w:eastAsia="Times New Roman" w:hAnsi="Arial" w:cs="Arial"/>
-          <w:color w:val="05192D"/>
-          <w:kern w:val="0"/>
-          <w:sz w:val="21"/>
-          <w:szCs w:val="21"/>
-          <w14:ligatures w14:val="none"/>
-        </w:rPr>
-        <w:t>Salakhutdinov</w:t>
-      </w:r>
-      <w:proofErr w:type="spellEnd"/>
-      <w:r>
-        <w:rPr>
-          <w:rFonts w:ascii="Arial" w:eastAsia="Times New Roman" w:hAnsi="Arial" w:cs="Arial"/>
-          <w:color w:val="05192D"/>
-          <w:kern w:val="0"/>
-          <w:sz w:val="21"/>
-          <w:szCs w:val="21"/>
-          <w14:ligatures w14:val="none"/>
-        </w:rPr>
-        <w:t>, R., and Tenenbaum, J. B. (2015). Human-level concept learning through probabilistic program induction. Science, 350(6266), 1332-1338.</w:t>
-      </w:r>
-    </w:p>
-    <w:p>
-      <w:pPr>
-        <w:spacing w:after="0" w:line="240" w:lineRule="auto"/>
-        <w:outlineLvl w:val="1"/>
-        <w:rPr>
-          <w:rFonts w:ascii="Arial" w:eastAsia="Times New Roman" w:hAnsi="Arial" w:cs="Arial"/>
-          <w:b/>
-          <w:bCs/>
-          <w:color w:val="05192D"/>
-          <w:kern w:val="0"/>
-          <w:sz w:val="24"/>
-          <w:szCs w:val="24"/>
-          <w14:ligatures w14:val="none"/>
-        </w:rPr>
-      </w:pPr>
-      <w:r>
-        <w:rPr>
-          <w:rFonts w:ascii="Arial" w:eastAsia="Times New Roman" w:hAnsi="Arial" w:cs="Arial"/>
-          <w:b/>
-          <w:bCs/>
-          <w:color w:val="05192D"/>
-          <w:kern w:val="0"/>
-          <w:sz w:val="24"/>
-          <w:szCs w:val="24"/>
-          <w14:ligatures w14:val="none"/>
-        </w:rPr>
-        <w:t>Character classification</w:t>
-      </w:r>
-    </w:p>
-    <w:p>
-      <w:pPr>
-        <w:spacing w:after="120" w:line="240" w:lineRule="auto"/>
-        <w:rPr>
-          <w:rFonts w:ascii="Arial" w:eastAsia="Times New Roman" w:hAnsi="Arial" w:cs="Arial"/>
-          <w:color w:val="05192D"/>
-          <w:kern w:val="0"/>
-          <w:sz w:val="21"/>
-          <w:szCs w:val="21"/>
-          <w14:ligatures w14:val="none"/>
-        </w:rPr>
-      </w:pPr>
-      <w:r>
-        <w:rPr>
-          <w:rFonts w:ascii="Arial" w:eastAsia="Times New Roman" w:hAnsi="Arial" w:cs="Arial"/>
-          <w:color w:val="05192D"/>
-          <w:kern w:val="0"/>
-          <w:sz w:val="24"/>
-          <w:szCs w:val="24"/>
-          <w14:ligatures w14:val="none"/>
-        </w:rPr>
-        <w:t xml:space="preserve">Let's use the </w:t>
-      </w:r>
-      <w:proofErr w:type="spellStart"/>
-      <w:r>
-        <w:rPr>
-          <w:rFonts w:ascii="Arial" w:eastAsia="Times New Roman" w:hAnsi="Arial" w:cs="Arial"/>
-          <w:color w:val="05192D"/>
-          <w:kern w:val="0"/>
-          <w:sz w:val="24"/>
-          <w:szCs w:val="24"/>
-          <w14:ligatures w14:val="none"/>
-        </w:rPr>
-        <w:t>Omniglot</w:t>
-      </w:r>
-      <w:proofErr w:type="spellEnd"/>
-      <w:r>
-        <w:rPr>
-          <w:rFonts w:ascii="Arial" w:eastAsia="Times New Roman" w:hAnsi="Arial" w:cs="Arial"/>
-          <w:color w:val="05192D"/>
-          <w:kern w:val="0"/>
-          <w:sz w:val="24"/>
-          <w:szCs w:val="24"/>
-          <w14:ligatures w14:val="none"/>
-        </w:rPr>
-        <w:t xml:space="preserve"> dataset to build a two-input model to classify handwritten characters. The first input will be the image of the character, such as this Latin letter "k".</w:t>
-      </w:r>
-      <w:r>
-        <w:rPr>
-          <w:rFonts w:ascii="Arial" w:eastAsia="Times New Roman" w:hAnsi="Arial" w:cs="Arial"/>
-          <w:color w:val="05192D"/>
-          <w:kern w:val="0"/>
-          <w:sz w:val="24"/>
-          <w:szCs w:val="24"/>
-          <w14:ligatures w14:val="none"/>
-        </w:rPr>
-        <w:t xml:space="preserve"> </w:t>
-      </w:r>
-      <w:proofErr w:type="gramStart"/>
-      <w:r>
-        <w:rPr>
-          <w:rFonts w:ascii="Arial" w:eastAsia="Times New Roman" w:hAnsi="Arial" w:cs="Arial"/>
-          <w:color w:val="05192D"/>
-          <w:kern w:val="0"/>
-          <w:sz w:val="24"/>
-          <w:szCs w:val="24"/>
-          <w14:ligatures w14:val="none"/>
-        </w:rPr>
-        <w:t>The</w:t>
-      </w:r>
-      <w:proofErr w:type="gramEnd"/>
-      <w:r>
-        <w:rPr>
-          <w:rFonts w:ascii="Arial" w:eastAsia="Times New Roman" w:hAnsi="Arial" w:cs="Arial"/>
-          <w:color w:val="05192D"/>
-          <w:kern w:val="0"/>
-          <w:sz w:val="24"/>
-          <w:szCs w:val="24"/>
-          <w14:ligatures w14:val="none"/>
-        </w:rPr>
-        <w:t xml:space="preserve"> second input will the </w:t>
-      </w:r>
-      <w:proofErr w:type="spellStart"/>
-      <w:r>
-        <w:rPr>
-          <w:rFonts w:ascii="Arial" w:eastAsia="Times New Roman" w:hAnsi="Arial" w:cs="Arial"/>
-          <w:color w:val="05192D"/>
-          <w:kern w:val="0"/>
-          <w:sz w:val="24"/>
-          <w:szCs w:val="24"/>
-          <w14:ligatures w14:val="none"/>
-        </w:rPr>
-        <w:t>the</w:t>
-      </w:r>
-      <w:proofErr w:type="spellEnd"/>
-      <w:r>
-        <w:rPr>
-          <w:rFonts w:ascii="Arial" w:eastAsia="Times New Roman" w:hAnsi="Arial" w:cs="Arial"/>
-          <w:color w:val="05192D"/>
-          <w:kern w:val="0"/>
-          <w:sz w:val="24"/>
-          <w:szCs w:val="24"/>
-          <w14:ligatures w14:val="none"/>
-        </w:rPr>
-        <w:t xml:space="preserve"> alphabet that it comes from expressed as a one-hot </w:t>
-      </w:r>
-    </w:p>
-    <w:p>
-      <w:pPr>
-        <w:spacing w:after="120" w:line="240" w:lineRule="auto"/>
-        <w:rPr>
-          <w:rFonts w:ascii="Arial" w:eastAsia="Times New Roman" w:hAnsi="Arial" w:cs="Arial"/>
-          <w:color w:val="05192D"/>
-          <w:kern w:val="0"/>
-          <w:sz w:val="24"/>
-          <w:szCs w:val="24"/>
-          <w14:ligatures w14:val="none"/>
-        </w:rPr>
-      </w:pPr>
-      <w:r>
-        <w:rPr>
-          <w:rFonts w:ascii="Arial" w:eastAsia="Times New Roman" w:hAnsi="Arial" w:cs="Arial"/>
-          <w:color w:val="05192D"/>
-          <w:kern w:val="0"/>
-          <w:sz w:val="24"/>
-          <w:szCs w:val="24"/>
-          <w14:ligatures w14:val="none"/>
-        </w:rPr>
-        <w:t>Both inputs will be processed separately, then we concatenate their representations.</w:t>
-      </w:r>
-      <w:r>
-        <w:rPr>
-          <w:rFonts w:ascii="Arial" w:eastAsia="Times New Roman" w:hAnsi="Arial" w:cs="Arial"/>
-          <w:color w:val="05192D"/>
-          <w:kern w:val="0"/>
-          <w:sz w:val="24"/>
-          <w:szCs w:val="24"/>
-          <w14:ligatures w14:val="none"/>
-        </w:rPr>
-        <w:t xml:space="preserve"> </w:t>
-      </w:r>
-      <w:r>
-        <w:rPr>
-          <w:rFonts w:ascii="Arial" w:eastAsia="Times New Roman" w:hAnsi="Arial" w:cs="Arial"/>
-          <w:color w:val="05192D"/>
-          <w:kern w:val="0"/>
-          <w:sz w:val="24"/>
-          <w:szCs w:val="24"/>
-          <w14:ligatures w14:val="none"/>
-        </w:rPr>
-        <w:t>Finally</w:t>
-      </w:r>
-      <w:r>
-        <w:rPr>
-          <w:rFonts w:ascii="Arial" w:eastAsia="Times New Roman" w:hAnsi="Arial" w:cs="Arial"/>
-          <w:color w:val="05192D"/>
-          <w:kern w:val="0"/>
-          <w:sz w:val="24"/>
-          <w:szCs w:val="24"/>
-          <w14:ligatures w14:val="none"/>
-        </w:rPr>
-        <w:t>,</w:t>
-      </w:r>
-      <w:r>
-        <w:rPr>
-          <w:rFonts w:ascii="Arial" w:eastAsia="Times New Roman" w:hAnsi="Arial" w:cs="Arial"/>
-          <w:color w:val="05192D"/>
-          <w:kern w:val="0"/>
-          <w:sz w:val="24"/>
-          <w:szCs w:val="24"/>
-          <w14:ligatures w14:val="none"/>
-        </w:rPr>
-        <w:t xml:space="preserve"> a classification layer predicts one of the 964 classes. We need two elements to build such a model: a custom Dataset and an appropriate model architecture.</w:t>
-      </w:r>
-    </w:p>
-    <w:p>
-      <w:pPr>
-        <w:spacing w:after="120" w:line="240" w:lineRule="auto"/>
-        <w:rPr>
-          <w:rFonts w:ascii="Arial" w:eastAsia="Times New Roman" w:hAnsi="Arial" w:cs="Arial"/>
-          <w:color w:val="05192D"/>
-          <w:kern w:val="0"/>
-          <w:sz w:val="24"/>
-          <w:szCs w:val="24"/>
-          <w14:ligatures w14:val="none"/>
-        </w:rPr>
-      </w:pPr>
-      <w:r>
-        <w:rPr>
-          <w:rFonts w:ascii="Arial" w:eastAsia="Times New Roman" w:hAnsi="Arial" w:cs="Arial"/>
-          <w:color w:val="05192D"/>
-          <w:kern w:val="0"/>
-          <w:sz w:val="24"/>
-          <w:szCs w:val="24"/>
-          <w14:ligatures w14:val="none"/>
-        </w:rPr>
-        <w:lastRenderedPageBreak/>
-        <w:drawing>
-          <wp:inline distT="0" distB="0" distL="0" distR="0" wp14:anchorId="58FA2CD6" wp14:editId="0FB98D7D">
-            <wp:extent cx="4903365" cy="2409250"/>
-            <wp:effectExtent l="0" t="0" r="0" b="0"/>
-            <wp:docPr id="2" name="Picture 2"/>
             <wp:cNvGraphicFramePr>
               <a:graphicFrameLocks xmlns:a="http://schemas.openxmlformats.org/drawingml/2006/main" noChangeAspect="1"/>
             </wp:cNvGraphicFramePr>
@@ -549,7 +131,7 @@
                   <pic:spPr>
                     <a:xfrm>
                       <a:off x="0" y="0"/>
-                      <a:ext cx="4911946" cy="2413466"/>
+                      <a:ext cx="4304018" cy="2265128"/>
                     </a:xfrm>
                     <a:prstGeom prst="rect">
                       <a:avLst/>
@@ -577,18 +159,174 @@
           <w14:ligatures w14:val="none"/>
         </w:rPr>
       </w:pPr>
-      <w:r>
-        <w:rPr>
-          <w:rFonts w:ascii="Arial" w:eastAsia="Times New Roman" w:hAnsi="Arial" w:cs="Arial"/>
-          <w:b/>
-          <w:bCs/>
-          <w:color w:val="05192D"/>
-          <w:kern w:val="0"/>
-          <w:sz w:val="24"/>
-          <w:szCs w:val="24"/>
-          <w14:ligatures w14:val="none"/>
-        </w:rPr>
-        <w:t>Two-input Dataset</w:t>
+      <w:proofErr w:type="spellStart"/>
+      <w:r>
+        <w:rPr>
+          <w:rFonts w:ascii="Arial" w:eastAsia="Times New Roman" w:hAnsi="Arial" w:cs="Arial"/>
+          <w:b/>
+          <w:bCs/>
+          <w:color w:val="05192D"/>
+          <w:kern w:val="0"/>
+          <w:sz w:val="24"/>
+          <w:szCs w:val="24"/>
+          <w14:ligatures w14:val="none"/>
+        </w:rPr>
+        <w:t>Omniglot</w:t>
+      </w:r>
+      <w:proofErr w:type="spellEnd"/>
+      <w:r>
+        <w:rPr>
+          <w:rFonts w:ascii="Arial" w:eastAsia="Times New Roman" w:hAnsi="Arial" w:cs="Arial"/>
+          <w:b/>
+          <w:bCs/>
+          <w:color w:val="05192D"/>
+          <w:kern w:val="0"/>
+          <w:sz w:val="24"/>
+          <w:szCs w:val="24"/>
+          <w14:ligatures w14:val="none"/>
+        </w:rPr>
+        <w:t xml:space="preserve"> dataset</w:t>
+      </w:r>
+    </w:p>
+    <w:p>
+      <w:pPr>
+        <w:spacing w:after="0" w:line="240" w:lineRule="auto"/>
+        <w:rPr>
+          <w:rFonts w:ascii="Arial" w:eastAsia="Times New Roman" w:hAnsi="Arial" w:cs="Arial"/>
+          <w:color w:val="05192D"/>
+          <w:kern w:val="0"/>
+          <w:sz w:val="24"/>
+          <w:szCs w:val="24"/>
+          <w14:ligatures w14:val="none"/>
+        </w:rPr>
+      </w:pPr>
+      <w:r>
+        <w:rPr>
+          <w:rFonts w:ascii="Arial" w:eastAsia="Times New Roman" w:hAnsi="Arial" w:cs="Arial"/>
+          <w:color w:val="05192D"/>
+          <w:kern w:val="0"/>
+          <w:sz w:val="24"/>
+          <w:szCs w:val="24"/>
+          <w14:ligatures w14:val="none"/>
+        </w:rPr>
+        <w:t xml:space="preserve">Throughout the chapter, we will be using the </w:t>
+      </w:r>
+      <w:proofErr w:type="spellStart"/>
+      <w:r>
+        <w:rPr>
+          <w:rFonts w:ascii="Arial" w:eastAsia="Times New Roman" w:hAnsi="Arial" w:cs="Arial"/>
+          <w:color w:val="05192D"/>
+          <w:kern w:val="0"/>
+          <w:sz w:val="24"/>
+          <w:szCs w:val="24"/>
+          <w14:ligatures w14:val="none"/>
+        </w:rPr>
+        <w:t>Omniglot</w:t>
+      </w:r>
+      <w:proofErr w:type="spellEnd"/>
+      <w:r>
+        <w:rPr>
+          <w:rFonts w:ascii="Arial" w:eastAsia="Times New Roman" w:hAnsi="Arial" w:cs="Arial"/>
+          <w:color w:val="05192D"/>
+          <w:kern w:val="0"/>
+          <w:sz w:val="24"/>
+          <w:szCs w:val="24"/>
+          <w14:ligatures w14:val="none"/>
+        </w:rPr>
+        <w:t xml:space="preserve"> dataset, a collection of images of 964 different handwritten characters from 30 different alphabets.</w:t>
+      </w:r>
+    </w:p>
+    <w:p>
+      <w:pPr>
+        <w:numPr>
+          <w:ilvl w:val="0"/>
+          <w:numId w:val="1"/>
+        </w:numPr>
+        <w:spacing w:before="100" w:beforeAutospacing="1" w:after="100" w:afterAutospacing="1" w:line="240" w:lineRule="auto"/>
+        <w:rPr>
+          <w:rFonts w:ascii="Arial" w:eastAsia="Times New Roman" w:hAnsi="Arial" w:cs="Arial"/>
+          <w:color w:val="05192D"/>
+          <w:kern w:val="0"/>
+          <w:sz w:val="21"/>
+          <w:szCs w:val="21"/>
+          <w14:ligatures w14:val="none"/>
+        </w:rPr>
+      </w:pPr>
+      <w:r>
+        <w:rPr>
+          <w:rFonts w:ascii="Arial" w:eastAsia="Times New Roman" w:hAnsi="Arial" w:cs="Arial"/>
+          <w:color w:val="05192D"/>
+          <w:kern w:val="0"/>
+          <w:sz w:val="16"/>
+          <w:szCs w:val="16"/>
+          <w:vertAlign w:val="superscript"/>
+          <w14:ligatures w14:val="none"/>
+        </w:rPr>
+        <w:t>1</w:t>
+      </w:r>
+      <w:r>
+        <w:rPr>
+          <w:rFonts w:ascii="Arial" w:eastAsia="Times New Roman" w:hAnsi="Arial" w:cs="Arial"/>
+          <w:color w:val="05192D"/>
+          <w:kern w:val="0"/>
+          <w:sz w:val="21"/>
+          <w:szCs w:val="21"/>
+          <w14:ligatures w14:val="none"/>
+        </w:rPr>
+        <w:t xml:space="preserve"> Lake, B. M., </w:t>
+      </w:r>
+      <w:proofErr w:type="spellStart"/>
+      <w:r>
+        <w:rPr>
+          <w:rFonts w:ascii="Arial" w:eastAsia="Times New Roman" w:hAnsi="Arial" w:cs="Arial"/>
+          <w:color w:val="05192D"/>
+          <w:kern w:val="0"/>
+          <w:sz w:val="21"/>
+          <w:szCs w:val="21"/>
+          <w14:ligatures w14:val="none"/>
+        </w:rPr>
+        <w:t>Salakhutdinov</w:t>
+      </w:r>
+      <w:proofErr w:type="spellEnd"/>
+      <w:r>
+        <w:rPr>
+          <w:rFonts w:ascii="Arial" w:eastAsia="Times New Roman" w:hAnsi="Arial" w:cs="Arial"/>
+          <w:color w:val="05192D"/>
+          <w:kern w:val="0"/>
+          <w:sz w:val="21"/>
+          <w:szCs w:val="21"/>
+          <w14:ligatures w14:val="none"/>
+        </w:rPr>
+        <w:t>, R., and Tenenbaum, J. B. (2015). Human-level concept learning through probabilistic program induction. Science, 350(6266), 1332-1338.</w:t>
+      </w:r>
+    </w:p>
+    <w:p>
+      <w:pPr>
+        <w:spacing w:after="0" w:line="240" w:lineRule="auto"/>
+        <w:outlineLvl w:val="1"/>
+        <w:rPr>
+          <w:rFonts w:ascii="Arial" w:eastAsia="Times New Roman" w:hAnsi="Arial" w:cs="Arial"/>
+          <w:b/>
+          <w:bCs/>
+          <w:color w:val="05192D"/>
+          <w:kern w:val="0"/>
+          <w:sz w:val="24"/>
+          <w:szCs w:val="24"/>
+          <w14:ligatures w14:val="none"/>
+        </w:rPr>
+      </w:pPr>
+      <w:r>
+        <w:rPr>
+          <w:rFonts w:ascii="Arial" w:eastAsia="Times New Roman" w:hAnsi="Arial" w:cs="Arial"/>
+          <w:b/>
+          <w:bCs/>
+          <w:color w:val="05192D"/>
+          <w:kern w:val="0"/>
+          <w:sz w:val="24"/>
+          <w:szCs w:val="24"/>
+          <w14:ligatures w14:val="none"/>
+        </w:rPr>
+        <w:t>Character classification</w:t>
       </w:r>
     </w:p>
     <w:p>
@@ -598,21 +336,21 @@
           <w:rFonts w:ascii="Arial" w:eastAsia="Times New Roman" w:hAnsi="Arial" w:cs="Arial"/>
           <w:color w:val="05192D"/>
           <w:kern w:val="0"/>
-          <w:sz w:val="24"/>
-          <w:szCs w:val="24"/>
-          <w14:ligatures w14:val="none"/>
-        </w:rPr>
-      </w:pPr>
-      <w:r>
-        <w:rPr>
-          <w:rFonts w:ascii="Arial" w:eastAsia="Times New Roman" w:hAnsi="Arial" w:cs="Arial"/>
-          <w:color w:val="05192D"/>
-          <w:kern w:val="0"/>
-          <w:sz w:val="24"/>
-          <w:szCs w:val="24"/>
-          <w14:ligatures w14:val="none"/>
-        </w:rPr>
-        <w:t xml:space="preserve">Let's start with the custom </w:t>
+          <w:sz w:val="21"/>
+          <w:szCs w:val="21"/>
+          <w14:ligatures w14:val="none"/>
+        </w:rPr>
+      </w:pPr>
+      <w:r>
+        <w:rPr>
+          <w:rFonts w:ascii="Arial" w:eastAsia="Times New Roman" w:hAnsi="Arial" w:cs="Arial"/>
+          <w:color w:val="05192D"/>
+          <w:kern w:val="0"/>
+          <w:sz w:val="24"/>
+          <w:szCs w:val="24"/>
+          <w14:ligatures w14:val="none"/>
+        </w:rPr>
+        <w:t xml:space="preserve">Let's use the </w:t>
       </w:r>
       <w:proofErr w:type="spellStart"/>
       <w:r>
@@ -636,7 +374,29 @@
           <w:szCs w:val="24"/>
           <w14:ligatures w14:val="none"/>
         </w:rPr>
-        <w:t xml:space="preserve"> dataset. We set it up as a class based on torch Dataset. In the </w:t>
+        <w:t xml:space="preserve"> dataset to build a two-input model to classify handwritten characters. The first input will be the image of the character, such as this Latin letter "k".</w:t>
+      </w:r>
+      <w:r>
+        <w:rPr>
+          <w:rFonts w:ascii="Arial" w:eastAsia="Times New Roman" w:hAnsi="Arial" w:cs="Arial"/>
+          <w:color w:val="05192D"/>
+          <w:kern w:val="0"/>
+          <w:sz w:val="24"/>
+          <w:szCs w:val="24"/>
+          <w14:ligatures w14:val="none"/>
+        </w:rPr>
+        <w:t xml:space="preserve"> </w:t>
+      </w:r>
+      <w:r>
+        <w:rPr>
+          <w:rFonts w:ascii="Arial" w:eastAsia="Times New Roman" w:hAnsi="Arial" w:cs="Arial"/>
+          <w:color w:val="05192D"/>
+          <w:kern w:val="0"/>
+          <w:sz w:val="24"/>
+          <w:szCs w:val="24"/>
+          <w14:ligatures w14:val="none"/>
+        </w:rPr>
+        <w:t xml:space="preserve">The second input will the </w:t>
       </w:r>
       <w:proofErr w:type="spellStart"/>
       <w:r>
@@ -648,7 +408,7 @@
           <w:szCs w:val="24"/>
           <w14:ligatures w14:val="none"/>
         </w:rPr>
-        <w:t>init</w:t>
+        <w:t>the</w:t>
       </w:r>
       <w:proofErr w:type="spellEnd"/>
       <w:r>
@@ -660,79 +420,31 @@
           <w:szCs w:val="24"/>
           <w14:ligatures w14:val="none"/>
         </w:rPr>
-        <w:t xml:space="preserve"> method, we store transform and samples provided when instantiating the dataset as class attributes. Samples are tuples of three: image file path, alphabet as a one-hot vector, and target label as the character class index. In the exercises, samples will be provided. For personal projects, we would need to create them from data file paths. Next, we need to implement the </w:t>
-      </w:r>
-      <w:proofErr w:type="spellStart"/>
-      <w:r>
-        <w:rPr>
-          <w:rFonts w:ascii="Arial" w:eastAsia="Times New Roman" w:hAnsi="Arial" w:cs="Arial"/>
-          <w:color w:val="05192D"/>
-          <w:kern w:val="0"/>
-          <w:sz w:val="24"/>
-          <w:szCs w:val="24"/>
-          <w14:ligatures w14:val="none"/>
-        </w:rPr>
-        <w:t>len</w:t>
-      </w:r>
-      <w:proofErr w:type="spellEnd"/>
-      <w:r>
-        <w:rPr>
-          <w:rFonts w:ascii="Arial" w:eastAsia="Times New Roman" w:hAnsi="Arial" w:cs="Arial"/>
-          <w:color w:val="05192D"/>
-          <w:kern w:val="0"/>
-          <w:sz w:val="24"/>
-          <w:szCs w:val="24"/>
-          <w14:ligatures w14:val="none"/>
-        </w:rPr>
-        <w:t xml:space="preserve"> method that returns the number of samples. Finally, the </w:t>
-      </w:r>
-      <w:proofErr w:type="spellStart"/>
-      <w:r>
-        <w:rPr>
-          <w:rFonts w:ascii="Arial" w:eastAsia="Times New Roman" w:hAnsi="Arial" w:cs="Arial"/>
-          <w:color w:val="05192D"/>
-          <w:kern w:val="0"/>
-          <w:sz w:val="24"/>
-          <w:szCs w:val="24"/>
-          <w14:ligatures w14:val="none"/>
-        </w:rPr>
-        <w:t>getitem</w:t>
-      </w:r>
-      <w:proofErr w:type="spellEnd"/>
-      <w:r>
-        <w:rPr>
-          <w:rFonts w:ascii="Arial" w:eastAsia="Times New Roman" w:hAnsi="Arial" w:cs="Arial"/>
-          <w:color w:val="05192D"/>
-          <w:kern w:val="0"/>
-          <w:sz w:val="24"/>
-          <w:szCs w:val="24"/>
-          <w14:ligatures w14:val="none"/>
-        </w:rPr>
-        <w:t xml:space="preserve"> method returns one sample based on the index it receives as input. For the given index, we retrieve the sample and load the image using </w:t>
-      </w:r>
-      <w:proofErr w:type="spellStart"/>
-      <w:r>
-        <w:rPr>
-          <w:rFonts w:ascii="Arial" w:eastAsia="Times New Roman" w:hAnsi="Arial" w:cs="Arial"/>
-          <w:color w:val="05192D"/>
-          <w:kern w:val="0"/>
-          <w:sz w:val="24"/>
-          <w:szCs w:val="24"/>
-          <w14:ligatures w14:val="none"/>
-        </w:rPr>
-        <w:t>Image.open</w:t>
-      </w:r>
-      <w:proofErr w:type="spellEnd"/>
-      <w:r>
-        <w:rPr>
-          <w:rFonts w:ascii="Arial" w:eastAsia="Times New Roman" w:hAnsi="Arial" w:cs="Arial"/>
-          <w:color w:val="05192D"/>
-          <w:kern w:val="0"/>
-          <w:sz w:val="24"/>
-          <w:szCs w:val="24"/>
-          <w14:ligatures w14:val="none"/>
-        </w:rPr>
-        <w:t xml:space="preserve"> from PIL. The convert method with the argument "L" makes sure that the image is read as grayscale. Then, we transform the image and return a triplet: the transformed image, the alphabet vector, and the target label.</w:t>
+        <w:t xml:space="preserve"> alphabet that it comes from expressed as a one-</w:t>
+      </w:r>
+      <w:proofErr w:type="gramStart"/>
+      <w:r>
+        <w:rPr>
+          <w:rFonts w:ascii="Arial" w:eastAsia="Times New Roman" w:hAnsi="Arial" w:cs="Arial"/>
+          <w:color w:val="05192D"/>
+          <w:kern w:val="0"/>
+          <w:sz w:val="24"/>
+          <w:szCs w:val="24"/>
+          <w14:ligatures w14:val="none"/>
+        </w:rPr>
+        <w:t>hot</w:t>
+      </w:r>
+      <w:proofErr w:type="gramEnd"/>
+      <w:r>
+        <w:rPr>
+          <w:rFonts w:ascii="Arial" w:eastAsia="Times New Roman" w:hAnsi="Arial" w:cs="Arial"/>
+          <w:color w:val="05192D"/>
+          <w:kern w:val="0"/>
+          <w:sz w:val="24"/>
+          <w:szCs w:val="24"/>
+          <w14:ligatures w14:val="none"/>
+        </w:rPr>
+        <w:t xml:space="preserve"> </w:t>
       </w:r>
     </w:p>
     <w:p>
@@ -756,11 +468,81 @@
           <w:szCs w:val="24"/>
           <w14:ligatures w14:val="none"/>
         </w:rPr>
+        <w:t>Both inputs will be processed separately, then we concatenate their representations.</w:t>
+      </w:r>
+      <w:r>
+        <w:rPr>
+          <w:rFonts w:ascii="Arial" w:eastAsia="Times New Roman" w:hAnsi="Arial" w:cs="Arial"/>
+          <w:color w:val="05192D"/>
+          <w:kern w:val="0"/>
+          <w:sz w:val="24"/>
+          <w:szCs w:val="24"/>
+          <w14:ligatures w14:val="none"/>
+        </w:rPr>
+        <w:t xml:space="preserve"> </w:t>
+      </w:r>
+      <w:r>
+        <w:rPr>
+          <w:rFonts w:ascii="Arial" w:eastAsia="Times New Roman" w:hAnsi="Arial" w:cs="Arial"/>
+          <w:color w:val="05192D"/>
+          <w:kern w:val="0"/>
+          <w:sz w:val="24"/>
+          <w:szCs w:val="24"/>
+          <w14:ligatures w14:val="none"/>
+        </w:rPr>
+        <w:t>Finally</w:t>
+      </w:r>
+      <w:r>
+        <w:rPr>
+          <w:rFonts w:ascii="Arial" w:eastAsia="Times New Roman" w:hAnsi="Arial" w:cs="Arial"/>
+          <w:color w:val="05192D"/>
+          <w:kern w:val="0"/>
+          <w:sz w:val="24"/>
+          <w:szCs w:val="24"/>
+          <w14:ligatures w14:val="none"/>
+        </w:rPr>
+        <w:t>,</w:t>
+      </w:r>
+      <w:r>
+        <w:rPr>
+          <w:rFonts w:ascii="Arial" w:eastAsia="Times New Roman" w:hAnsi="Arial" w:cs="Arial"/>
+          <w:color w:val="05192D"/>
+          <w:kern w:val="0"/>
+          <w:sz w:val="24"/>
+          <w:szCs w:val="24"/>
+          <w14:ligatures w14:val="none"/>
+        </w:rPr>
+        <w:t xml:space="preserve"> a classification layer predicts one of the 964 classes. We need two elements to build such a model: a custom Dataset and an appropriate model architecture.</w:t>
+      </w:r>
+    </w:p>
+    <w:p>
+      <w:pPr>
+        <w:spacing w:after="120" w:line="240" w:lineRule="auto"/>
+        <w:rPr>
+          <w:rFonts w:ascii="Arial" w:eastAsia="Times New Roman" w:hAnsi="Arial" w:cs="Arial"/>
+          <w:color w:val="05192D"/>
+          <w:kern w:val="0"/>
+          <w:sz w:val="24"/>
+          <w:szCs w:val="24"/>
+          <w14:ligatures w14:val="none"/>
+        </w:rPr>
+      </w:pPr>
+      <w:r>
+        <w:rPr>
+          <w:rFonts w:ascii="Arial" w:eastAsia="Times New Roman" w:hAnsi="Arial" w:cs="Arial"/>
+          <w:noProof/>
+          <w:color w:val="05192D"/>
+          <w:kern w:val="0"/>
+          <w:sz w:val="24"/>
+          <w:szCs w:val="24"/>
+          <w14:ligatures w14:val="none"/>
+        </w:rPr>
+        <w:lastRenderedPageBreak/>
         <w:drawing>
-          <wp:inline distT="0" distB="0" distL="0" distR="0" wp14:anchorId="69A738F7" wp14:editId="2309C378">
-            <wp:extent cx="5943600" cy="3053715"/>
+          <wp:inline distT="0" distB="0" distL="0" distR="0" wp14:anchorId="7FEDA3FB" wp14:editId="5AB8C267">
+            <wp:extent cx="4903365" cy="2409250"/>
             <wp:effectExtent l="0" t="0" r="0" b="0"/>
-            <wp:docPr id="3" name="Picture 3"/>
+            <wp:docPr id="2" name="Picture 2"/>
             <wp:cNvGraphicFramePr>
               <a:graphicFrameLocks xmlns:a="http://schemas.openxmlformats.org/drawingml/2006/main" noChangeAspect="1"/>
             </wp:cNvGraphicFramePr>
@@ -780,7 +562,7 @@
                   <pic:spPr>
                     <a:xfrm>
                       <a:off x="0" y="0"/>
-                      <a:ext cx="5943600" cy="3053715"/>
+                      <a:ext cx="4911946" cy="2413466"/>
                     </a:xfrm>
                     <a:prstGeom prst="rect">
                       <a:avLst/>
@@ -819,7 +601,7 @@
           <w:szCs w:val="24"/>
           <w14:ligatures w14:val="none"/>
         </w:rPr>
-        <w:t>Tensor concatenation</w:t>
+        <w:t>Two-input Dataset</w:t>
       </w:r>
     </w:p>
     <w:p>
@@ -843,8 +625,127 @@
           <w:szCs w:val="24"/>
           <w14:ligatures w14:val="none"/>
         </w:rPr>
-        <w:lastRenderedPageBreak/>
-        <w:t>Before we proceed to building the model, we need to understand tensor concatenation. torch.cat concatenates tensors along a specified dimension. We pass it the tensors and the dimension: for 2D tensors, 0 stands for "horizontal" and 1 stands for "vertical" concatenation.</w:t>
+        <w:t xml:space="preserve">Let's start with the custom </w:t>
+      </w:r>
+      <w:proofErr w:type="spellStart"/>
+      <w:r>
+        <w:rPr>
+          <w:rFonts w:ascii="Arial" w:eastAsia="Times New Roman" w:hAnsi="Arial" w:cs="Arial"/>
+          <w:color w:val="05192D"/>
+          <w:kern w:val="0"/>
+          <w:sz w:val="24"/>
+          <w:szCs w:val="24"/>
+          <w14:ligatures w14:val="none"/>
+        </w:rPr>
+        <w:t>Omniglot</w:t>
+      </w:r>
+      <w:proofErr w:type="spellEnd"/>
+      <w:r>
+        <w:rPr>
+          <w:rFonts w:ascii="Arial" w:eastAsia="Times New Roman" w:hAnsi="Arial" w:cs="Arial"/>
+          <w:color w:val="05192D"/>
+          <w:kern w:val="0"/>
+          <w:sz w:val="24"/>
+          <w:szCs w:val="24"/>
+          <w14:ligatures w14:val="none"/>
+        </w:rPr>
+        <w:t xml:space="preserve"> dataset. We set it up as a class based on torch Dataset. In the </w:t>
+      </w:r>
+      <w:proofErr w:type="spellStart"/>
+      <w:r>
+        <w:rPr>
+          <w:rFonts w:ascii="Arial" w:eastAsia="Times New Roman" w:hAnsi="Arial" w:cs="Arial"/>
+          <w:color w:val="05192D"/>
+          <w:kern w:val="0"/>
+          <w:sz w:val="24"/>
+          <w:szCs w:val="24"/>
+          <w14:ligatures w14:val="none"/>
+        </w:rPr>
+        <w:t>init</w:t>
+      </w:r>
+      <w:proofErr w:type="spellEnd"/>
+      <w:r>
+        <w:rPr>
+          <w:rFonts w:ascii="Arial" w:eastAsia="Times New Roman" w:hAnsi="Arial" w:cs="Arial"/>
+          <w:color w:val="05192D"/>
+          <w:kern w:val="0"/>
+          <w:sz w:val="24"/>
+          <w:szCs w:val="24"/>
+          <w14:ligatures w14:val="none"/>
+        </w:rPr>
+        <w:t xml:space="preserve"> method, we store transform and samples provided when instantiating the dataset as class attributes. Samples are tuples of three: image file path, alphabet as a one-hot vector, and target label as the character class index. In the exercises, samples will be provided. For personal projects, we would need to create them from data file paths. Next, we need to implement the </w:t>
+      </w:r>
+      <w:proofErr w:type="spellStart"/>
+      <w:r>
+        <w:rPr>
+          <w:rFonts w:ascii="Arial" w:eastAsia="Times New Roman" w:hAnsi="Arial" w:cs="Arial"/>
+          <w:color w:val="05192D"/>
+          <w:kern w:val="0"/>
+          <w:sz w:val="24"/>
+          <w:szCs w:val="24"/>
+          <w14:ligatures w14:val="none"/>
+        </w:rPr>
+        <w:t>len</w:t>
+      </w:r>
+      <w:proofErr w:type="spellEnd"/>
+      <w:r>
+        <w:rPr>
+          <w:rFonts w:ascii="Arial" w:eastAsia="Times New Roman" w:hAnsi="Arial" w:cs="Arial"/>
+          <w:color w:val="05192D"/>
+          <w:kern w:val="0"/>
+          <w:sz w:val="24"/>
+          <w:szCs w:val="24"/>
+          <w14:ligatures w14:val="none"/>
+        </w:rPr>
+        <w:t xml:space="preserve"> method that returns the number of samples. Finally, the </w:t>
+      </w:r>
+      <w:proofErr w:type="spellStart"/>
+      <w:r>
+        <w:rPr>
+          <w:rFonts w:ascii="Arial" w:eastAsia="Times New Roman" w:hAnsi="Arial" w:cs="Arial"/>
+          <w:color w:val="05192D"/>
+          <w:kern w:val="0"/>
+          <w:sz w:val="24"/>
+          <w:szCs w:val="24"/>
+          <w14:ligatures w14:val="none"/>
+        </w:rPr>
+        <w:t>getitem</w:t>
+      </w:r>
+      <w:proofErr w:type="spellEnd"/>
+      <w:r>
+        <w:rPr>
+          <w:rFonts w:ascii="Arial" w:eastAsia="Times New Roman" w:hAnsi="Arial" w:cs="Arial"/>
+          <w:color w:val="05192D"/>
+          <w:kern w:val="0"/>
+          <w:sz w:val="24"/>
+          <w:szCs w:val="24"/>
+          <w14:ligatures w14:val="none"/>
+        </w:rPr>
+        <w:t xml:space="preserve"> method returns one sample based on the index it receives as input. For the given index, we retrieve the sample and load the image using </w:t>
+      </w:r>
+      <w:proofErr w:type="spellStart"/>
+      <w:r>
+        <w:rPr>
+          <w:rFonts w:ascii="Arial" w:eastAsia="Times New Roman" w:hAnsi="Arial" w:cs="Arial"/>
+          <w:color w:val="05192D"/>
+          <w:kern w:val="0"/>
+          <w:sz w:val="24"/>
+          <w:szCs w:val="24"/>
+          <w14:ligatures w14:val="none"/>
+        </w:rPr>
+        <w:t>Image.open</w:t>
+      </w:r>
+      <w:proofErr w:type="spellEnd"/>
+      <w:r>
+        <w:rPr>
+          <w:rFonts w:ascii="Arial" w:eastAsia="Times New Roman" w:hAnsi="Arial" w:cs="Arial"/>
+          <w:color w:val="05192D"/>
+          <w:kern w:val="0"/>
+          <w:sz w:val="24"/>
+          <w:szCs w:val="24"/>
+          <w14:ligatures w14:val="none"/>
+        </w:rPr>
+        <w:t xml:space="preserve"> from PIL. The convert method with the argument "L" makes sure that the image is read as grayscale. Then, we transform the image and return a triplet: the transformed image, the alphabet vector, and the target label.</w:t>
       </w:r>
     </w:p>
     <w:p>
@@ -862,6 +763,7 @@
       <w:r>
         <w:rPr>
           <w:rFonts w:ascii="Arial" w:eastAsia="Times New Roman" w:hAnsi="Arial" w:cs="Arial"/>
+          <w:noProof/>
           <w:color w:val="05192D"/>
           <w:kern w:val="0"/>
           <w:sz w:val="24"/>
@@ -869,10 +771,10 @@
           <w14:ligatures w14:val="none"/>
         </w:rPr>
         <w:drawing>
-          <wp:inline distT="0" distB="0" distL="0" distR="0" wp14:anchorId="315736E9" wp14:editId="392D7DC3">
-            <wp:extent cx="5943600" cy="3018155"/>
+          <wp:inline distT="0" distB="0" distL="0" distR="0" wp14:anchorId="7D06CABF" wp14:editId="089CFFB8">
+            <wp:extent cx="5943600" cy="3053715"/>
             <wp:effectExtent l="0" t="0" r="0" b="0"/>
-            <wp:docPr id="4" name="Picture 4"/>
+            <wp:docPr id="3" name="Picture 3"/>
             <wp:cNvGraphicFramePr>
               <a:graphicFrameLocks xmlns:a="http://schemas.openxmlformats.org/drawingml/2006/main" noChangeAspect="1"/>
             </wp:cNvGraphicFramePr>
@@ -892,6 +794,119 @@
                   <pic:spPr>
                     <a:xfrm>
                       <a:off x="0" y="0"/>
+                      <a:ext cx="5943600" cy="3053715"/>
+                    </a:xfrm>
+                    <a:prstGeom prst="rect">
+                      <a:avLst/>
+                    </a:prstGeom>
+                  </pic:spPr>
+                </pic:pic>
+              </a:graphicData>
+            </a:graphic>
+          </wp:inline>
+        </w:drawing>
+      </w:r>
+    </w:p>
+    <w:p>
+      <w:pPr>
+        <w:spacing w:after="0" w:line="240" w:lineRule="auto"/>
+        <w:outlineLvl w:val="1"/>
+        <w:rPr>
+          <w:rFonts w:ascii="Arial" w:eastAsia="Times New Roman" w:hAnsi="Arial" w:cs="Arial"/>
+          <w:b/>
+          <w:bCs/>
+          <w:color w:val="05192D"/>
+          <w:kern w:val="0"/>
+          <w:sz w:val="24"/>
+          <w:szCs w:val="24"/>
+          <w14:ligatures w14:val="none"/>
+        </w:rPr>
+      </w:pPr>
+      <w:r>
+        <w:rPr>
+          <w:rFonts w:ascii="Arial" w:eastAsia="Times New Roman" w:hAnsi="Arial" w:cs="Arial"/>
+          <w:b/>
+          <w:bCs/>
+          <w:color w:val="05192D"/>
+          <w:kern w:val="0"/>
+          <w:sz w:val="24"/>
+          <w:szCs w:val="24"/>
+          <w14:ligatures w14:val="none"/>
+        </w:rPr>
+        <w:t>Tensor concatenation</w:t>
+      </w:r>
+    </w:p>
+    <w:p>
+      <w:pPr>
+        <w:spacing w:after="120" w:line="240" w:lineRule="auto"/>
+        <w:rPr>
+          <w:rFonts w:ascii="Arial" w:eastAsia="Times New Roman" w:hAnsi="Arial" w:cs="Arial"/>
+          <w:color w:val="05192D"/>
+          <w:kern w:val="0"/>
+          <w:sz w:val="24"/>
+          <w:szCs w:val="24"/>
+          <w14:ligatures w14:val="none"/>
+        </w:rPr>
+      </w:pPr>
+      <w:r>
+        <w:rPr>
+          <w:rFonts w:ascii="Arial" w:eastAsia="Times New Roman" w:hAnsi="Arial" w:cs="Arial"/>
+          <w:color w:val="05192D"/>
+          <w:kern w:val="0"/>
+          <w:sz w:val="24"/>
+          <w:szCs w:val="24"/>
+          <w14:ligatures w14:val="none"/>
+        </w:rPr>
+        <w:lastRenderedPageBreak/>
+        <w:t>Before we proceed to building the model, we need to understand tensor concatenation. torch.cat concatenates tensors along a specified dimension. We pass it the tensors and the dimension: for 2D tensors, 0 stands for "horizontal" and 1 stands for "vertical" concatenation.</w:t>
+      </w:r>
+    </w:p>
+    <w:p>
+      <w:pPr>
+        <w:spacing w:after="120" w:line="240" w:lineRule="auto"/>
+        <w:rPr>
+          <w:rFonts w:ascii="Arial" w:eastAsia="Times New Roman" w:hAnsi="Arial" w:cs="Arial"/>
+          <w:color w:val="05192D"/>
+          <w:kern w:val="0"/>
+          <w:sz w:val="24"/>
+          <w:szCs w:val="24"/>
+          <w14:ligatures w14:val="none"/>
+        </w:rPr>
+      </w:pPr>
+      <w:r>
+        <w:rPr>
+          <w:rFonts w:ascii="Arial" w:eastAsia="Times New Roman" w:hAnsi="Arial" w:cs="Arial"/>
+          <w:noProof/>
+          <w:color w:val="05192D"/>
+          <w:kern w:val="0"/>
+          <w:sz w:val="24"/>
+          <w:szCs w:val="24"/>
+          <w14:ligatures w14:val="none"/>
+        </w:rPr>
+        <w:drawing>
+          <wp:inline distT="0" distB="0" distL="0" distR="0" wp14:anchorId="0A0AF2EA" wp14:editId="6115AFE8">
+            <wp:extent cx="5943600" cy="3018155"/>
+            <wp:effectExtent l="0" t="0" r="0" b="0"/>
+            <wp:docPr id="4" name="Picture 4"/>
+            <wp:cNvGraphicFramePr>
+              <a:graphicFrameLocks xmlns:a="http://schemas.openxmlformats.org/drawingml/2006/main" noChangeAspect="1"/>
+            </wp:cNvGraphicFramePr>
+            <a:graphic xmlns:a="http://schemas.openxmlformats.org/drawingml/2006/main">
+              <a:graphicData uri="http://schemas.openxmlformats.org/drawingml/2006/picture">
+                <pic:pic xmlns:pic="http://schemas.openxmlformats.org/drawingml/2006/picture">
+                  <pic:nvPicPr>
+                    <pic:cNvPr id="1" name=""/>
+                    <pic:cNvPicPr/>
+                  </pic:nvPicPr>
+                  <pic:blipFill>
+                    <a:blip r:embed="rId9"/>
+                    <a:stretch>
+                      <a:fillRect/>
+                    </a:stretch>
+                  </pic:blipFill>
+                  <pic:spPr>
+                    <a:xfrm>
+                      <a:off x="0" y="0"/>
                       <a:ext cx="5943600" cy="3018155"/>
                     </a:xfrm>
                     <a:prstGeom prst="rect">
@@ -1021,6 +1036,7 @@
       <w:r>
         <w:rPr>
           <w:rFonts w:ascii="Arial" w:eastAsia="Times New Roman" w:hAnsi="Arial" w:cs="Arial"/>
+          <w:noProof/>
           <w:color w:val="05192D"/>
           <w:kern w:val="0"/>
           <w:sz w:val="24"/>
@@ -1028,7 +1044,7 @@
           <w14:ligatures w14:val="none"/>
         </w:rPr>
         <w:drawing>
-          <wp:anchor distT="0" distB="0" distL="114300" distR="114300" simplePos="0" relativeHeight="251658240" behindDoc="0" locked="0" layoutInCell="1" allowOverlap="1" wp14:anchorId="6EB44EC5">
+          <wp:anchor distT="0" distB="0" distL="114300" distR="114300" simplePos="0" relativeHeight="251658240" behindDoc="0" locked="0" layoutInCell="1" allowOverlap="1" wp14:anchorId="180A3A44" wp14:editId="5B69F428">
             <wp:simplePos x="0" y="0"/>
             <wp:positionH relativeFrom="column">
               <wp:posOffset>-216</wp:posOffset>
@@ -1051,7 +1067,7 @@
                     <pic:cNvPicPr/>
                   </pic:nvPicPr>
                   <pic:blipFill>
-                    <a:blip r:embed="rId9">
+                    <a:blip r:embed="rId10">
                       <a:extLst>
                         <a:ext uri="{28A0092B-C50C-407E-A947-70E740481C1C}">
                           <a14:useLocalDpi xmlns:a14="http://schemas.microsoft.com/office/drawing/2010/main" val="0"/>
@@ -1292,6 +1308,7 @@
           <w:rFonts w:ascii="Arial" w:eastAsia="Times New Roman" w:hAnsi="Arial" w:cs="Arial"/>
           <w:b/>
           <w:bCs/>
+          <w:noProof/>
           <w:color w:val="05192D"/>
           <w:kern w:val="0"/>
           <w:sz w:val="24"/>
@@ -1300,121 +1317,10 @@
         </w:rPr>
         <w:lastRenderedPageBreak/>
         <w:drawing>
-          <wp:inline distT="0" distB="0" distL="0" distR="0" wp14:anchorId="745A7A9D" wp14:editId="37ED0380">
+          <wp:inline distT="0" distB="0" distL="0" distR="0" wp14:anchorId="0AC877E1" wp14:editId="47ABA1F1">
             <wp:extent cx="5943600" cy="1917700"/>
             <wp:effectExtent l="0" t="0" r="0" b="6350"/>
             <wp:docPr id="6" name="Picture 6"/>
-            <wp:cNvGraphicFramePr>
-              <a:graphicFrameLocks xmlns:a="http://schemas.openxmlformats.org/drawingml/2006/main" noChangeAspect="1"/>
-            </wp:cNvGraphicFramePr>
-            <a:graphic xmlns:a="http://schemas.openxmlformats.org/drawingml/2006/main">
-              <a:graphicData uri="http://schemas.openxmlformats.org/drawingml/2006/picture">
-                <pic:pic xmlns:pic="http://schemas.openxmlformats.org/drawingml/2006/picture">
-                  <pic:nvPicPr>
-                    <pic:cNvPr id="1" name=""/>
-                    <pic:cNvPicPr/>
-                  </pic:nvPicPr>
-                  <pic:blipFill>
-                    <a:blip r:embed="rId10"/>
-                    <a:stretch>
-                      <a:fillRect/>
-                    </a:stretch>
-                  </pic:blipFill>
-                  <pic:spPr>
-                    <a:xfrm>
-                      <a:off x="0" y="0"/>
-                      <a:ext cx="5943600" cy="1917700"/>
-                    </a:xfrm>
-                    <a:prstGeom prst="rect">
-                      <a:avLst/>
-                    </a:prstGeom>
-                  </pic:spPr>
-                </pic:pic>
-              </a:graphicData>
-            </a:graphic>
-          </wp:inline>
-        </w:drawing>
-      </w:r>
-    </w:p>
-    <w:p>
-      <w:pPr>
-        <w:shd w:val="clear" w:color="auto" w:fill="F7F7FC"/>
-        <w:spacing w:after="0" w:line="240" w:lineRule="auto"/>
-        <w:outlineLvl w:val="1"/>
-        <w:rPr>
-          <w:rFonts w:ascii="Arial" w:eastAsia="Times New Roman" w:hAnsi="Arial" w:cs="Arial"/>
-          <w:b/>
-          <w:bCs/>
-          <w:color w:val="05192D"/>
-          <w:kern w:val="0"/>
-          <w:sz w:val="24"/>
-          <w:szCs w:val="24"/>
-          <w14:ligatures w14:val="none"/>
-        </w:rPr>
-      </w:pPr>
-    </w:p>
-    <w:p>
-      <w:pPr>
-        <w:shd w:val="clear" w:color="auto" w:fill="F7F7FC"/>
-        <w:spacing w:after="0" w:line="240" w:lineRule="auto"/>
-        <w:outlineLvl w:val="1"/>
-        <w:rPr>
-          <w:rFonts w:ascii="Arial" w:eastAsia="Times New Roman" w:hAnsi="Arial" w:cs="Arial"/>
-          <w:b/>
-          <w:bCs/>
-          <w:color w:val="05192D"/>
-          <w:kern w:val="0"/>
-          <w:sz w:val="24"/>
-          <w:szCs w:val="24"/>
-          <w14:ligatures w14:val="none"/>
-        </w:rPr>
-      </w:pPr>
-      <w:r>
-        <w:rPr>
-          <w:rFonts w:ascii="Arial" w:eastAsia="Times New Roman" w:hAnsi="Arial" w:cs="Arial"/>
-          <w:b/>
-          <w:bCs/>
-          <w:color w:val="05192D"/>
-          <w:kern w:val="0"/>
-          <w:sz w:val="24"/>
-          <w:szCs w:val="24"/>
-          <w14:ligatures w14:val="none"/>
-        </w:rPr>
-        <w:t>Training loop</w:t>
-      </w:r>
-    </w:p>
-    <w:p>
-      <w:pPr>
-        <w:shd w:val="clear" w:color="auto" w:fill="F7F7FC"/>
-        <w:spacing w:after="120" w:line="240" w:lineRule="auto"/>
-        <w:rPr>
-          <w:rFonts w:ascii="Arial" w:eastAsia="Times New Roman" w:hAnsi="Arial" w:cs="Arial"/>
-          <w:color w:val="05192D"/>
-          <w:kern w:val="0"/>
-          <w:sz w:val="24"/>
-          <w:szCs w:val="24"/>
-          <w14:ligatures w14:val="none"/>
-        </w:rPr>
-      </w:pPr>
-      <w:r>
-        <w:rPr>
-          <w:rFonts w:ascii="Arial" w:eastAsia="Times New Roman" w:hAnsi="Arial" w:cs="Arial"/>
-          <w:color w:val="05192D"/>
-          <w:kern w:val="0"/>
-          <w:sz w:val="24"/>
-          <w:szCs w:val="24"/>
-          <w14:ligatures w14:val="none"/>
-        </w:rPr>
-        <w:t>The training loop looks just like all the ones we have seen so far. The only difference is that now the training data consists of three items: the image, the alphabet vector, and the labels, and we pass the images and alphabets to the model.</w:t>
-      </w:r>
-    </w:p>
-    <w:p>
-      <w:r>
-        <w:drawing>
-          <wp:inline distT="0" distB="0" distL="0" distR="0" wp14:anchorId="444A19F1" wp14:editId="0747846F">
-            <wp:extent cx="5943600" cy="2663190"/>
-            <wp:effectExtent l="0" t="0" r="0" b="3810"/>
-            <wp:docPr id="7" name="Picture 7"/>
             <wp:cNvGraphicFramePr>
               <a:graphicFrameLocks xmlns:a="http://schemas.openxmlformats.org/drawingml/2006/main" noChangeAspect="1"/>
             </wp:cNvGraphicFramePr>
@@ -1434,6 +1340,125 @@
                   <pic:spPr>
                     <a:xfrm>
                       <a:off x="0" y="0"/>
+                      <a:ext cx="5943600" cy="1917700"/>
+                    </a:xfrm>
+                    <a:prstGeom prst="rect">
+                      <a:avLst/>
+                    </a:prstGeom>
+                  </pic:spPr>
+                </pic:pic>
+              </a:graphicData>
+            </a:graphic>
+          </wp:inline>
+        </w:drawing>
+      </w:r>
+    </w:p>
+    <w:p>
+      <w:pPr>
+        <w:shd w:val="clear" w:color="auto" w:fill="F7F7FC"/>
+        <w:spacing w:after="0" w:line="240" w:lineRule="auto"/>
+        <w:outlineLvl w:val="1"/>
+        <w:rPr>
+          <w:rFonts w:ascii="Arial" w:eastAsia="Times New Roman" w:hAnsi="Arial" w:cs="Arial"/>
+          <w:b/>
+          <w:bCs/>
+          <w:color w:val="05192D"/>
+          <w:kern w:val="0"/>
+          <w:sz w:val="24"/>
+          <w:szCs w:val="24"/>
+          <w14:ligatures w14:val="none"/>
+        </w:rPr>
+      </w:pPr>
+    </w:p>
+    <w:p>
+      <w:pPr>
+        <w:shd w:val="clear" w:color="auto" w:fill="F7F7FC"/>
+        <w:spacing w:after="0" w:line="240" w:lineRule="auto"/>
+        <w:outlineLvl w:val="1"/>
+        <w:rPr>
+          <w:rFonts w:ascii="Arial" w:eastAsia="Times New Roman" w:hAnsi="Arial" w:cs="Arial"/>
+          <w:b/>
+          <w:bCs/>
+          <w:color w:val="05192D"/>
+          <w:kern w:val="0"/>
+          <w:sz w:val="24"/>
+          <w:szCs w:val="24"/>
+          <w14:ligatures w14:val="none"/>
+        </w:rPr>
+      </w:pPr>
+      <w:r>
+        <w:rPr>
+          <w:rFonts w:ascii="Arial" w:eastAsia="Times New Roman" w:hAnsi="Arial" w:cs="Arial"/>
+          <w:b/>
+          <w:bCs/>
+          <w:color w:val="05192D"/>
+          <w:kern w:val="0"/>
+          <w:sz w:val="24"/>
+          <w:szCs w:val="24"/>
+          <w14:ligatures w14:val="none"/>
+        </w:rPr>
+        <w:t>Training loop</w:t>
+      </w:r>
+    </w:p>
+    <w:p>
+      <w:pPr>
+        <w:shd w:val="clear" w:color="auto" w:fill="F7F7FC"/>
+        <w:spacing w:after="120" w:line="240" w:lineRule="auto"/>
+        <w:rPr>
+          <w:rFonts w:ascii="Arial" w:eastAsia="Times New Roman" w:hAnsi="Arial" w:cs="Arial"/>
+          <w:color w:val="05192D"/>
+          <w:kern w:val="0"/>
+          <w:sz w:val="24"/>
+          <w:szCs w:val="24"/>
+          <w14:ligatures w14:val="none"/>
+        </w:rPr>
+      </w:pPr>
+      <w:r>
+        <w:rPr>
+          <w:rFonts w:ascii="Arial" w:eastAsia="Times New Roman" w:hAnsi="Arial" w:cs="Arial"/>
+          <w:color w:val="05192D"/>
+          <w:kern w:val="0"/>
+          <w:sz w:val="24"/>
+          <w:szCs w:val="24"/>
+          <w14:ligatures w14:val="none"/>
+        </w:rPr>
+        <w:t>The training loop looks just like all the ones we have seen so far. The only difference is that now the training data consists of three items: the image, the alphabet vector, and the labels, and we pass the images and alphabets to the model.</w:t>
+      </w:r>
+    </w:p>
+    <w:p>
+      <w:pPr>
+        <w:rPr>
+          <w:noProof/>
+        </w:rPr>
+      </w:pPr>
+      <w:r>
+        <w:rPr>
+          <w:noProof/>
+        </w:rPr>
+        <w:drawing>
+          <wp:inline distT="0" distB="0" distL="0" distR="0" wp14:anchorId="1E708507" wp14:editId="5DAC154A">
+            <wp:extent cx="5943600" cy="2663190"/>
+            <wp:effectExtent l="0" t="0" r="0" b="3810"/>
+            <wp:docPr id="7" name="Picture 7"/>
+            <wp:cNvGraphicFramePr>
+              <a:graphicFrameLocks xmlns:a="http://schemas.openxmlformats.org/drawingml/2006/main" noChangeAspect="1"/>
+            </wp:cNvGraphicFramePr>
+            <a:graphic xmlns:a="http://schemas.openxmlformats.org/drawingml/2006/main">
+              <a:graphicData uri="http://schemas.openxmlformats.org/drawingml/2006/picture">
+                <pic:pic xmlns:pic="http://schemas.openxmlformats.org/drawingml/2006/picture">
+                  <pic:nvPicPr>
+                    <pic:cNvPr id="1" name=""/>
+                    <pic:cNvPicPr/>
+                  </pic:nvPicPr>
+                  <pic:blipFill>
+                    <a:blip r:embed="rId12"/>
+                    <a:stretch>
+                      <a:fillRect/>
+                    </a:stretch>
+                  </pic:blipFill>
+                  <pic:spPr>
+                    <a:xfrm>
+                      <a:off x="0" y="0"/>
                       <a:ext cx="5943600" cy="2663190"/>
                     </a:xfrm>
                     <a:prstGeom prst="rect">
@@ -1446,6 +1471,646 @@
           </wp:inline>
         </w:drawing>
       </w:r>
+    </w:p>
+    <w:p>
+      <w:pPr>
+        <w:shd w:val="clear" w:color="auto" w:fill="F7F7FC"/>
+        <w:spacing w:after="0" w:line="240" w:lineRule="auto"/>
+        <w:outlineLvl w:val="1"/>
+        <w:rPr>
+          <w:rFonts w:ascii="Arial" w:eastAsia="Times New Roman" w:hAnsi="Arial" w:cs="Arial"/>
+          <w:b/>
+          <w:bCs/>
+          <w:color w:val="05192D"/>
+          <w:kern w:val="0"/>
+          <w:sz w:val="24"/>
+          <w:szCs w:val="24"/>
+          <w14:ligatures w14:val="none"/>
+        </w:rPr>
+      </w:pPr>
+      <w:r>
+        <w:rPr>
+          <w:rFonts w:ascii="Arial" w:eastAsia="Times New Roman" w:hAnsi="Arial" w:cs="Arial"/>
+          <w:b/>
+          <w:bCs/>
+          <w:color w:val="05192D"/>
+          <w:kern w:val="0"/>
+          <w:sz w:val="24"/>
+          <w:szCs w:val="24"/>
+          <w14:ligatures w14:val="none"/>
+        </w:rPr>
+        <w:t xml:space="preserve">1. </w:t>
+      </w:r>
+      <w:proofErr w:type="gramStart"/>
+      <w:r>
+        <w:rPr>
+          <w:rFonts w:ascii="Arial" w:eastAsia="Times New Roman" w:hAnsi="Arial" w:cs="Arial"/>
+          <w:b/>
+          <w:bCs/>
+          <w:color w:val="05192D"/>
+          <w:kern w:val="0"/>
+          <w:sz w:val="24"/>
+          <w:szCs w:val="24"/>
+          <w14:ligatures w14:val="none"/>
+        </w:rPr>
+        <w:t>Multi-output</w:t>
+      </w:r>
+      <w:proofErr w:type="gramEnd"/>
+      <w:r>
+        <w:rPr>
+          <w:rFonts w:ascii="Arial" w:eastAsia="Times New Roman" w:hAnsi="Arial" w:cs="Arial"/>
+          <w:b/>
+          <w:bCs/>
+          <w:color w:val="05192D"/>
+          <w:kern w:val="0"/>
+          <w:sz w:val="24"/>
+          <w:szCs w:val="24"/>
+          <w14:ligatures w14:val="none"/>
+        </w:rPr>
+        <w:t xml:space="preserve"> models</w:t>
+      </w:r>
+    </w:p>
+    <w:p>
+      <w:pPr>
+        <w:shd w:val="clear" w:color="auto" w:fill="F7F7FC"/>
+        <w:spacing w:after="0" w:line="240" w:lineRule="auto"/>
+        <w:rPr>
+          <w:rFonts w:ascii="Arial" w:eastAsia="Times New Roman" w:hAnsi="Arial" w:cs="Arial"/>
+          <w:color w:val="05192D"/>
+          <w:kern w:val="0"/>
+          <w:sz w:val="21"/>
+          <w:szCs w:val="21"/>
+          <w14:ligatures w14:val="none"/>
+        </w:rPr>
+      </w:pPr>
+      <w:r>
+        <w:rPr>
+          <w:rFonts w:ascii="Arial" w:eastAsia="Times New Roman" w:hAnsi="Arial" w:cs="Arial"/>
+          <w:color w:val="05192D"/>
+          <w:kern w:val="0"/>
+          <w:sz w:val="21"/>
+          <w:szCs w:val="21"/>
+          <w14:ligatures w14:val="none"/>
+        </w:rPr>
+        <w:t>00:00 - 00:06</w:t>
+      </w:r>
+    </w:p>
+    <w:p>
+      <w:pPr>
+        <w:shd w:val="clear" w:color="auto" w:fill="F7F7FC"/>
+        <w:spacing w:after="120" w:line="240" w:lineRule="auto"/>
+        <w:rPr>
+          <w:rFonts w:ascii="Arial" w:eastAsia="Times New Roman" w:hAnsi="Arial" w:cs="Arial"/>
+          <w:color w:val="05192D"/>
+          <w:kern w:val="0"/>
+          <w:sz w:val="24"/>
+          <w:szCs w:val="24"/>
+          <w14:ligatures w14:val="none"/>
+        </w:rPr>
+      </w:pPr>
+      <w:r>
+        <w:rPr>
+          <w:rFonts w:ascii="Arial" w:eastAsia="Times New Roman" w:hAnsi="Arial" w:cs="Arial"/>
+          <w:color w:val="05192D"/>
+          <w:kern w:val="0"/>
+          <w:sz w:val="24"/>
+          <w:szCs w:val="24"/>
+          <w14:ligatures w14:val="none"/>
+        </w:rPr>
+        <w:t>Welcome back! In this video, we'll look at multi-output models.</w:t>
+      </w:r>
+    </w:p>
+    <w:p>
+      <w:pPr>
+        <w:spacing w:after="0" w:line="240" w:lineRule="auto"/>
+        <w:outlineLvl w:val="1"/>
+        <w:rPr>
+          <w:rFonts w:ascii="Arial" w:eastAsia="Times New Roman" w:hAnsi="Arial" w:cs="Arial"/>
+          <w:b/>
+          <w:bCs/>
+          <w:color w:val="05192D"/>
+          <w:kern w:val="0"/>
+          <w:sz w:val="24"/>
+          <w:szCs w:val="24"/>
+          <w14:ligatures w14:val="none"/>
+        </w:rPr>
+      </w:pPr>
+      <w:r>
+        <w:rPr>
+          <w:rFonts w:ascii="Arial" w:eastAsia="Times New Roman" w:hAnsi="Arial" w:cs="Arial"/>
+          <w:b/>
+          <w:bCs/>
+          <w:color w:val="05192D"/>
+          <w:kern w:val="0"/>
+          <w:sz w:val="24"/>
+          <w:szCs w:val="24"/>
+          <w14:ligatures w14:val="none"/>
+        </w:rPr>
+        <w:t>2. Why multi-output?</w:t>
+      </w:r>
+    </w:p>
+    <w:p>
+      <w:pPr>
+        <w:spacing w:after="0" w:line="240" w:lineRule="auto"/>
+        <w:rPr>
+          <w:rFonts w:ascii="Arial" w:eastAsia="Times New Roman" w:hAnsi="Arial" w:cs="Arial"/>
+          <w:color w:val="05192D"/>
+          <w:kern w:val="0"/>
+          <w:sz w:val="21"/>
+          <w:szCs w:val="21"/>
+          <w14:ligatures w14:val="none"/>
+        </w:rPr>
+      </w:pPr>
+      <w:r>
+        <w:rPr>
+          <w:rFonts w:ascii="Arial" w:eastAsia="Times New Roman" w:hAnsi="Arial" w:cs="Arial"/>
+          <w:color w:val="05192D"/>
+          <w:kern w:val="0"/>
+          <w:sz w:val="21"/>
+          <w:szCs w:val="21"/>
+          <w14:ligatures w14:val="none"/>
+        </w:rPr>
+        <w:t>00:06 - 00:55</w:t>
+      </w:r>
+    </w:p>
+    <w:p>
+      <w:pPr>
+        <w:spacing w:after="120" w:line="240" w:lineRule="auto"/>
+        <w:rPr>
+          <w:rFonts w:ascii="Arial" w:eastAsia="Times New Roman" w:hAnsi="Arial" w:cs="Arial"/>
+          <w:color w:val="05192D"/>
+          <w:kern w:val="0"/>
+          <w:sz w:val="24"/>
+          <w:szCs w:val="24"/>
+          <w14:ligatures w14:val="none"/>
+        </w:rPr>
+      </w:pPr>
+      <w:r>
+        <w:rPr>
+          <w:rFonts w:ascii="Arial" w:eastAsia="Times New Roman" w:hAnsi="Arial" w:cs="Arial"/>
+          <w:color w:val="05192D"/>
+          <w:kern w:val="0"/>
+          <w:sz w:val="24"/>
+          <w:szCs w:val="24"/>
+          <w14:ligatures w14:val="none"/>
+        </w:rPr>
+        <w:t xml:space="preserve">Just like multi-input models, multi-output architectures are everywhere. Their simplest use-case is for multi-task learning, where we want to predict two things from the same input, such as a car's make and model from its picture. In multi-label classification problem, the input can belong to multiple classes simultaneously. For instance, an image can depict both a beach and people. For each of these labels, a separate output from the model is needed. Finally, in very deep models built of blocks of layers, it is a common practice to add extra outputs predicting the same targets after each block. These additional outputs ensure that the early parts of the model are learning features </w:t>
+      </w:r>
+      <w:r>
+        <w:rPr>
+          <w:rFonts w:ascii="Arial" w:eastAsia="Times New Roman" w:hAnsi="Arial" w:cs="Arial"/>
+          <w:color w:val="05192D"/>
+          <w:kern w:val="0"/>
+          <w:sz w:val="24"/>
+          <w:szCs w:val="24"/>
+          <w14:ligatures w14:val="none"/>
+        </w:rPr>
+        <w:lastRenderedPageBreak/>
+        <w:t>useful for the task at hand while also serving as a form of regularization to boost the robustness of the network.</w:t>
+      </w:r>
+    </w:p>
+    <w:p>
+      <w:pPr>
+        <w:spacing w:after="0" w:line="240" w:lineRule="auto"/>
+        <w:outlineLvl w:val="1"/>
+        <w:rPr>
+          <w:rFonts w:ascii="Arial" w:eastAsia="Times New Roman" w:hAnsi="Arial" w:cs="Arial"/>
+          <w:b/>
+          <w:bCs/>
+          <w:color w:val="05192D"/>
+          <w:kern w:val="0"/>
+          <w:sz w:val="24"/>
+          <w:szCs w:val="24"/>
+          <w14:ligatures w14:val="none"/>
+        </w:rPr>
+      </w:pPr>
+      <w:r>
+        <w:rPr>
+          <w:rFonts w:ascii="Arial" w:eastAsia="Times New Roman" w:hAnsi="Arial" w:cs="Arial"/>
+          <w:b/>
+          <w:bCs/>
+          <w:color w:val="05192D"/>
+          <w:kern w:val="0"/>
+          <w:sz w:val="24"/>
+          <w:szCs w:val="24"/>
+          <w14:ligatures w14:val="none"/>
+        </w:rPr>
+        <w:t>3. Character and alphabet classification</w:t>
+      </w:r>
+    </w:p>
+    <w:p>
+      <w:pPr>
+        <w:spacing w:after="0" w:line="240" w:lineRule="auto"/>
+        <w:rPr>
+          <w:rFonts w:ascii="Arial" w:eastAsia="Times New Roman" w:hAnsi="Arial" w:cs="Arial"/>
+          <w:color w:val="05192D"/>
+          <w:kern w:val="0"/>
+          <w:sz w:val="21"/>
+          <w:szCs w:val="21"/>
+          <w14:ligatures w14:val="none"/>
+        </w:rPr>
+      </w:pPr>
+      <w:r>
+        <w:rPr>
+          <w:rFonts w:ascii="Arial" w:eastAsia="Times New Roman" w:hAnsi="Arial" w:cs="Arial"/>
+          <w:color w:val="05192D"/>
+          <w:kern w:val="0"/>
+          <w:sz w:val="21"/>
+          <w:szCs w:val="21"/>
+          <w14:ligatures w14:val="none"/>
+        </w:rPr>
+        <w:t>00:55 - 01:07</w:t>
+      </w:r>
+    </w:p>
+    <w:p>
+      <w:pPr>
+        <w:spacing w:after="120" w:line="240" w:lineRule="auto"/>
+        <w:rPr>
+          <w:rFonts w:ascii="Arial" w:eastAsia="Times New Roman" w:hAnsi="Arial" w:cs="Arial"/>
+          <w:color w:val="05192D"/>
+          <w:kern w:val="0"/>
+          <w:sz w:val="24"/>
+          <w:szCs w:val="24"/>
+          <w14:ligatures w14:val="none"/>
+        </w:rPr>
+      </w:pPr>
+      <w:r>
+        <w:rPr>
+          <w:rFonts w:ascii="Arial" w:eastAsia="Times New Roman" w:hAnsi="Arial" w:cs="Arial"/>
+          <w:color w:val="05192D"/>
+          <w:kern w:val="0"/>
+          <w:sz w:val="24"/>
+          <w:szCs w:val="24"/>
+          <w14:ligatures w14:val="none"/>
+        </w:rPr>
+        <w:t xml:space="preserve">Let's use the </w:t>
+      </w:r>
+      <w:proofErr w:type="spellStart"/>
+      <w:r>
+        <w:rPr>
+          <w:rFonts w:ascii="Arial" w:eastAsia="Times New Roman" w:hAnsi="Arial" w:cs="Arial"/>
+          <w:color w:val="05192D"/>
+          <w:kern w:val="0"/>
+          <w:sz w:val="24"/>
+          <w:szCs w:val="24"/>
+          <w14:ligatures w14:val="none"/>
+        </w:rPr>
+        <w:t>Omniglot</w:t>
+      </w:r>
+      <w:proofErr w:type="spellEnd"/>
+      <w:r>
+        <w:rPr>
+          <w:rFonts w:ascii="Arial" w:eastAsia="Times New Roman" w:hAnsi="Arial" w:cs="Arial"/>
+          <w:color w:val="05192D"/>
+          <w:kern w:val="0"/>
+          <w:sz w:val="24"/>
+          <w:szCs w:val="24"/>
+          <w14:ligatures w14:val="none"/>
+        </w:rPr>
+        <w:t xml:space="preserve"> dataset again to build a model to predict both the character and the alphabet it comes from based on the image. First, we will pass the image through some layers to obtain its embedding.</w:t>
+      </w:r>
+    </w:p>
+    <w:p>
+      <w:pPr>
+        <w:spacing w:after="0" w:line="240" w:lineRule="auto"/>
+        <w:outlineLvl w:val="1"/>
+        <w:rPr>
+          <w:rFonts w:ascii="Arial" w:eastAsia="Times New Roman" w:hAnsi="Arial" w:cs="Arial"/>
+          <w:b/>
+          <w:bCs/>
+          <w:color w:val="05192D"/>
+          <w:kern w:val="0"/>
+          <w:sz w:val="24"/>
+          <w:szCs w:val="24"/>
+          <w14:ligatures w14:val="none"/>
+        </w:rPr>
+      </w:pPr>
+      <w:r>
+        <w:rPr>
+          <w:rFonts w:ascii="Arial" w:eastAsia="Times New Roman" w:hAnsi="Arial" w:cs="Arial"/>
+          <w:b/>
+          <w:bCs/>
+          <w:color w:val="05192D"/>
+          <w:kern w:val="0"/>
+          <w:sz w:val="24"/>
+          <w:szCs w:val="24"/>
+          <w14:ligatures w14:val="none"/>
+        </w:rPr>
+        <w:t>4. Character and alphabet classification</w:t>
+      </w:r>
+    </w:p>
+    <w:p>
+      <w:pPr>
+        <w:spacing w:after="0" w:line="240" w:lineRule="auto"/>
+        <w:rPr>
+          <w:rFonts w:ascii="Arial" w:eastAsia="Times New Roman" w:hAnsi="Arial" w:cs="Arial"/>
+          <w:color w:val="05192D"/>
+          <w:kern w:val="0"/>
+          <w:sz w:val="21"/>
+          <w:szCs w:val="21"/>
+          <w14:ligatures w14:val="none"/>
+        </w:rPr>
+      </w:pPr>
+      <w:r>
+        <w:rPr>
+          <w:rFonts w:ascii="Arial" w:eastAsia="Times New Roman" w:hAnsi="Arial" w:cs="Arial"/>
+          <w:color w:val="05192D"/>
+          <w:kern w:val="0"/>
+          <w:sz w:val="21"/>
+          <w:szCs w:val="21"/>
+          <w14:ligatures w14:val="none"/>
+        </w:rPr>
+        <w:t>01:07 - 01:12</w:t>
+      </w:r>
+    </w:p>
+    <w:p>
+      <w:pPr>
+        <w:spacing w:after="120" w:line="240" w:lineRule="auto"/>
+        <w:rPr>
+          <w:rFonts w:ascii="Arial" w:eastAsia="Times New Roman" w:hAnsi="Arial" w:cs="Arial"/>
+          <w:color w:val="05192D"/>
+          <w:kern w:val="0"/>
+          <w:sz w:val="24"/>
+          <w:szCs w:val="24"/>
+          <w14:ligatures w14:val="none"/>
+        </w:rPr>
+      </w:pPr>
+      <w:r>
+        <w:rPr>
+          <w:rFonts w:ascii="Arial" w:eastAsia="Times New Roman" w:hAnsi="Arial" w:cs="Arial"/>
+          <w:color w:val="05192D"/>
+          <w:kern w:val="0"/>
+          <w:sz w:val="24"/>
+          <w:szCs w:val="24"/>
+          <w14:ligatures w14:val="none"/>
+        </w:rPr>
+        <w:t>Then we add two independent classifiers on top, one for each output.</w:t>
+      </w:r>
+    </w:p>
+    <w:p>
+      <w:pPr>
+        <w:spacing w:after="0" w:line="240" w:lineRule="auto"/>
+        <w:outlineLvl w:val="1"/>
+        <w:rPr>
+          <w:rFonts w:ascii="Arial" w:eastAsia="Times New Roman" w:hAnsi="Arial" w:cs="Arial"/>
+          <w:b/>
+          <w:bCs/>
+          <w:color w:val="05192D"/>
+          <w:kern w:val="0"/>
+          <w:sz w:val="24"/>
+          <w:szCs w:val="24"/>
+          <w14:ligatures w14:val="none"/>
+        </w:rPr>
+      </w:pPr>
+      <w:r>
+        <w:rPr>
+          <w:rFonts w:ascii="Arial" w:eastAsia="Times New Roman" w:hAnsi="Arial" w:cs="Arial"/>
+          <w:b/>
+          <w:bCs/>
+          <w:color w:val="05192D"/>
+          <w:kern w:val="0"/>
+          <w:sz w:val="24"/>
+          <w:szCs w:val="24"/>
+          <w14:ligatures w14:val="none"/>
+        </w:rPr>
+        <w:t>5. Two-output Dataset</w:t>
+      </w:r>
+    </w:p>
+    <w:p>
+      <w:pPr>
+        <w:spacing w:after="0" w:line="240" w:lineRule="auto"/>
+        <w:rPr>
+          <w:rFonts w:ascii="Arial" w:eastAsia="Times New Roman" w:hAnsi="Arial" w:cs="Arial"/>
+          <w:color w:val="05192D"/>
+          <w:kern w:val="0"/>
+          <w:sz w:val="21"/>
+          <w:szCs w:val="21"/>
+          <w14:ligatures w14:val="none"/>
+        </w:rPr>
+      </w:pPr>
+      <w:r>
+        <w:rPr>
+          <w:rFonts w:ascii="Arial" w:eastAsia="Times New Roman" w:hAnsi="Arial" w:cs="Arial"/>
+          <w:color w:val="05192D"/>
+          <w:kern w:val="0"/>
+          <w:sz w:val="21"/>
+          <w:szCs w:val="21"/>
+          <w14:ligatures w14:val="none"/>
+        </w:rPr>
+        <w:t>01:12 - 01:42</w:t>
+      </w:r>
+    </w:p>
+    <w:p>
+      <w:pPr>
+        <w:spacing w:after="120" w:line="240" w:lineRule="auto"/>
+        <w:rPr>
+          <w:rFonts w:ascii="Arial" w:eastAsia="Times New Roman" w:hAnsi="Arial" w:cs="Arial"/>
+          <w:color w:val="05192D"/>
+          <w:kern w:val="0"/>
+          <w:sz w:val="24"/>
+          <w:szCs w:val="24"/>
+          <w14:ligatures w14:val="none"/>
+        </w:rPr>
+      </w:pPr>
+      <w:r>
+        <w:rPr>
+          <w:rFonts w:ascii="Arial" w:eastAsia="Times New Roman" w:hAnsi="Arial" w:cs="Arial"/>
+          <w:color w:val="05192D"/>
+          <w:kern w:val="0"/>
+          <w:sz w:val="24"/>
+          <w:szCs w:val="24"/>
+          <w14:ligatures w14:val="none"/>
+        </w:rPr>
+        <w:t xml:space="preserve">The good news is that we have already done much of the work needed. We can reuse the </w:t>
+      </w:r>
+      <w:proofErr w:type="spellStart"/>
+      <w:r>
+        <w:rPr>
+          <w:rFonts w:ascii="Arial" w:eastAsia="Times New Roman" w:hAnsi="Arial" w:cs="Arial"/>
+          <w:color w:val="05192D"/>
+          <w:kern w:val="0"/>
+          <w:sz w:val="24"/>
+          <w:szCs w:val="24"/>
+          <w14:ligatures w14:val="none"/>
+        </w:rPr>
+        <w:t>OmniglotDataset</w:t>
+      </w:r>
+      <w:proofErr w:type="spellEnd"/>
+      <w:r>
+        <w:rPr>
+          <w:rFonts w:ascii="Arial" w:eastAsia="Times New Roman" w:hAnsi="Arial" w:cs="Arial"/>
+          <w:color w:val="05192D"/>
+          <w:kern w:val="0"/>
+          <w:sz w:val="24"/>
+          <w:szCs w:val="24"/>
+          <w14:ligatures w14:val="none"/>
+        </w:rPr>
+        <w:t xml:space="preserve"> we built before, with just one small difference in the samples we pass it. When the alphabet was an input to the model, we represented it as a one-hot vector. Now that it is an output, all we need is the integer representing the class label, just like with the other output, the character. This will be a number between 0 and 29 since we have 30 alphabets in the Dataset.</w:t>
+      </w:r>
+    </w:p>
+    <w:p>
+      <w:pPr>
+        <w:spacing w:after="0" w:line="240" w:lineRule="auto"/>
+        <w:outlineLvl w:val="1"/>
+        <w:rPr>
+          <w:rFonts w:ascii="Arial" w:eastAsia="Times New Roman" w:hAnsi="Arial" w:cs="Arial"/>
+          <w:b/>
+          <w:bCs/>
+          <w:color w:val="05192D"/>
+          <w:kern w:val="0"/>
+          <w:sz w:val="24"/>
+          <w:szCs w:val="24"/>
+          <w14:ligatures w14:val="none"/>
+        </w:rPr>
+      </w:pPr>
+      <w:r>
+        <w:rPr>
+          <w:rFonts w:ascii="Arial" w:eastAsia="Times New Roman" w:hAnsi="Arial" w:cs="Arial"/>
+          <w:b/>
+          <w:bCs/>
+          <w:color w:val="05192D"/>
+          <w:kern w:val="0"/>
+          <w:sz w:val="24"/>
+          <w:szCs w:val="24"/>
+          <w14:ligatures w14:val="none"/>
+        </w:rPr>
+        <w:t>6. Two-output architecture</w:t>
+      </w:r>
+    </w:p>
+    <w:p>
+      <w:pPr>
+        <w:spacing w:after="0" w:line="240" w:lineRule="auto"/>
+        <w:rPr>
+          <w:rFonts w:ascii="Arial" w:eastAsia="Times New Roman" w:hAnsi="Arial" w:cs="Arial"/>
+          <w:color w:val="05192D"/>
+          <w:kern w:val="0"/>
+          <w:sz w:val="21"/>
+          <w:szCs w:val="21"/>
+          <w14:ligatures w14:val="none"/>
+        </w:rPr>
+      </w:pPr>
+      <w:r>
+        <w:rPr>
+          <w:rFonts w:ascii="Arial" w:eastAsia="Times New Roman" w:hAnsi="Arial" w:cs="Arial"/>
+          <w:color w:val="05192D"/>
+          <w:kern w:val="0"/>
+          <w:sz w:val="21"/>
+          <w:szCs w:val="21"/>
+          <w14:ligatures w14:val="none"/>
+        </w:rPr>
+        <w:t>01:42 - 02:12</w:t>
+      </w:r>
+    </w:p>
+    <w:p>
+      <w:pPr>
+        <w:spacing w:after="120" w:line="240" w:lineRule="auto"/>
+        <w:rPr>
+          <w:rFonts w:ascii="Arial" w:eastAsia="Times New Roman" w:hAnsi="Arial" w:cs="Arial"/>
+          <w:color w:val="05192D"/>
+          <w:kern w:val="0"/>
+          <w:sz w:val="24"/>
+          <w:szCs w:val="24"/>
+          <w14:ligatures w14:val="none"/>
+        </w:rPr>
+      </w:pPr>
+      <w:r>
+        <w:rPr>
+          <w:rFonts w:ascii="Arial" w:eastAsia="Times New Roman" w:hAnsi="Arial" w:cs="Arial"/>
+          <w:color w:val="05192D"/>
+          <w:kern w:val="0"/>
+          <w:sz w:val="24"/>
+          <w:szCs w:val="24"/>
+          <w14:ligatures w14:val="none"/>
+        </w:rPr>
+        <w:t>Let's look at the model's architecture. We start with defining a sub-network for processing the image identical to the one we used before. Then, we define two classifier layers, one for each output, with the output shape corresponding to the number of alphabets (30) and characters (964), respectively. In the forward method, we first pass the image through its dedicated sub-network, and then feed the result separately to each of the two classifiers. Finally, we return the two outputs.</w:t>
+      </w:r>
+    </w:p>
+    <w:p>
+      <w:pPr>
+        <w:shd w:val="clear" w:color="auto" w:fill="F7F7FC"/>
+        <w:spacing w:after="0" w:line="240" w:lineRule="auto"/>
+        <w:outlineLvl w:val="1"/>
+        <w:rPr>
+          <w:rFonts w:ascii="Arial" w:eastAsia="Times New Roman" w:hAnsi="Arial" w:cs="Arial"/>
+          <w:b/>
+          <w:bCs/>
+          <w:color w:val="05192D"/>
+          <w:kern w:val="0"/>
+          <w:sz w:val="24"/>
+          <w:szCs w:val="24"/>
+          <w14:ligatures w14:val="none"/>
+        </w:rPr>
+      </w:pPr>
+      <w:r>
+        <w:rPr>
+          <w:rFonts w:ascii="Arial" w:eastAsia="Times New Roman" w:hAnsi="Arial" w:cs="Arial"/>
+          <w:b/>
+          <w:bCs/>
+          <w:color w:val="05192D"/>
+          <w:kern w:val="0"/>
+          <w:sz w:val="24"/>
+          <w:szCs w:val="24"/>
+          <w14:ligatures w14:val="none"/>
+        </w:rPr>
+        <w:t>7. Training loop</w:t>
+      </w:r>
+    </w:p>
+    <w:p>
+      <w:pPr>
+        <w:shd w:val="clear" w:color="auto" w:fill="F7F7FC"/>
+        <w:spacing w:after="0" w:line="240" w:lineRule="auto"/>
+        <w:rPr>
+          <w:rFonts w:ascii="Arial" w:eastAsia="Times New Roman" w:hAnsi="Arial" w:cs="Arial"/>
+          <w:color w:val="05192D"/>
+          <w:kern w:val="0"/>
+          <w:sz w:val="21"/>
+          <w:szCs w:val="21"/>
+          <w14:ligatures w14:val="none"/>
+        </w:rPr>
+      </w:pPr>
+      <w:r>
+        <w:rPr>
+          <w:rFonts w:ascii="Arial" w:eastAsia="Times New Roman" w:hAnsi="Arial" w:cs="Arial"/>
+          <w:color w:val="05192D"/>
+          <w:kern w:val="0"/>
+          <w:sz w:val="21"/>
+          <w:szCs w:val="21"/>
+          <w14:ligatures w14:val="none"/>
+        </w:rPr>
+        <w:t>02:12 - 02:56</w:t>
+      </w:r>
+    </w:p>
+    <w:p>
+      <w:pPr>
+        <w:shd w:val="clear" w:color="auto" w:fill="F7F7FC"/>
+        <w:spacing w:after="120" w:line="240" w:lineRule="auto"/>
+        <w:rPr>
+          <w:rFonts w:ascii="Arial" w:eastAsia="Times New Roman" w:hAnsi="Arial" w:cs="Arial"/>
+          <w:color w:val="05192D"/>
+          <w:kern w:val="0"/>
+          <w:sz w:val="24"/>
+          <w:szCs w:val="24"/>
+          <w14:ligatures w14:val="none"/>
+        </w:rPr>
+      </w:pPr>
+      <w:r>
+        <w:rPr>
+          <w:rFonts w:ascii="Arial" w:eastAsia="Times New Roman" w:hAnsi="Arial" w:cs="Arial"/>
+          <w:color w:val="05192D"/>
+          <w:kern w:val="0"/>
+          <w:sz w:val="24"/>
+          <w:szCs w:val="24"/>
+          <w14:ligatures w14:val="none"/>
+        </w:rPr>
+        <w:t>Let's examine the training loop. The beginning should look familiar, except for the fact that now the model produces two outputs instead of one. Having produced these outputs, we calculate the loss for each of them separately using the appropriate target labels. Next, we need to define the total loss for the model to optimize. Here, we just sum the two partial losses together, indicating that the accuracy of predicting the alphabet and the character is equally important. If that is not the case, we can weigh the partial losses with some weights to reflect their relative importance. We will explore this idea later in the next video. Finally, we run backpropagation and the optimization step as always.</w:t>
+      </w:r>
+    </w:p>
+    <w:p>
+      <w:pPr>
+        <w:rPr>
+          <w:noProof/>
+        </w:rPr>
+      </w:pPr>
     </w:p>
     <w:sectPr>
       <w:pgSz w:w="12240" w:h="15840"/>
@@ -2353,4 +3018,16 @@
     </a:ext>
   </a:extLst>
 </a:theme>
+</file>
+
+<file path=customXml/item1.xml><?xml version="1.0" encoding="utf-8"?>
+<b:Sources xmlns:b="http://schemas.openxmlformats.org/officeDocument/2006/bibliography" xmlns="http://schemas.openxmlformats.org/officeDocument/2006/bibliography" SelectedStyle="\APASixthEditionOfficeOnline.xsl" StyleName="APA" Version="6"/>
+</file>
+
+<file path=customXml/itemProps1.xml><?xml version="1.0" encoding="utf-8"?>
+<ds:datastoreItem xmlns:ds="http://schemas.openxmlformats.org/officeDocument/2006/customXml" ds:itemID="{A2215AC7-B9EF-47E7-BA06-938911867638}">
+  <ds:schemaRefs>
+    <ds:schemaRef ds:uri="http://schemas.openxmlformats.org/officeDocument/2006/bibliography"/>
+  </ds:schemaRefs>
+</ds:datastoreItem>
 </file>
</xml_diff>